<commit_message>
más objetos añadidos al Rmd
</commit_message>
<xml_diff>
--- a/modulo2_rmd1.docx
+++ b/modulo2_rmd1.docx
@@ -68,7 +68,7 @@
         <w:t xml:space="preserve">2022-10-06</w:t>
       </w:r>
     </w:p>
-    <w:bookmarkStart w:id="32" w:name="este-es-un-encabezado-nivel-1"/>
+    <w:bookmarkStart w:id="51" w:name="este-es-un-encabezado-nivel-1"/>
     <w:p>
       <w:pPr>
         <w:pStyle w:val="Heading1"/>
@@ -548,7 +548,48 @@
         <w:rPr>
           <w:rStyle w:val="NormalTok"/>
         </w:rPr>
-        <w:t xml:space="preserve">(cars))</w:t>
+        <w:t xml:space="preserve">(cars),</w:t>
+      </w:r>
+      <w:r>
+        <w:br/>
+      </w:r>
+      <w:r>
+        <w:rPr>
+          <w:rStyle w:val="NormalTok"/>
+        </w:rPr>
+        <w:t xml:space="preserve">             </w:t>
+      </w:r>
+      <w:r>
+        <w:rPr>
+          <w:rStyle w:val="AttributeTok"/>
+        </w:rPr>
+        <w:t xml:space="preserve">caption =</w:t>
+      </w:r>
+      <w:r>
+        <w:rPr>
+          <w:rStyle w:val="NormalTok"/>
+        </w:rPr>
+        <w:t xml:space="preserve"> </w:t>
+      </w:r>
+      <w:r>
+        <w:rPr>
+          <w:rStyle w:val="StringTok"/>
+        </w:rPr>
+        <w:t xml:space="preserve">"6 filas de arriba del conjunto de datos Cars"</w:t>
+      </w:r>
+      <w:r>
+        <w:rPr>
+          <w:rStyle w:val="NormalTok"/>
+        </w:rPr>
+        <w:t xml:space="preserve">)</w:t>
+      </w:r>
+    </w:p>
+    <w:p>
+      <w:pPr>
+        <w:pStyle w:val="TableCaption"/>
+      </w:pPr>
+      <w:r>
+        <w:t xml:space="preserve">6 filas de arriba del conjunto de datos Cars</w:t>
       </w:r>
     </w:p>
     <w:tbl>
@@ -556,6 +597,7 @@
         <w:tblStyle w:val="Table"/>
         <w:tblW w:type="auto" w:w="0"/>
         <w:tblLook w:firstRow="1" w:lastRow="0" w:firstColumn="0" w:lastColumn="0" w:noHBand="0" w:noVBand="0" w:val="0020"/>
+        <w:tblCaption w:val="6 filas de arriba del conjunto de datos Cars"/>
       </w:tblPr>
       <w:tblGrid>
         <w:gridCol w:w="3960"/>
@@ -748,7 +790,387 @@
       </w:tr>
     </w:tbl>
     <w:bookmarkEnd w:id="31"/>
+    <w:bookmarkStart w:id="32" w:name="insertar-una-ecuación"/>
+    <w:p>
+      <w:pPr>
+        <w:pStyle w:val="Heading2"/>
+      </w:pPr>
+      <w:r>
+        <w:t xml:space="preserve">Insertar una Ecuación</w:t>
+      </w:r>
+    </w:p>
+    <w:p>
+      <w:pPr>
+        <w:pStyle w:val="FirstParagraph"/>
+      </w:pPr>
+      <m:oMathPara>
+        <m:oMathParaPr>
+          <m:jc m:val="center"/>
+        </m:oMathParaPr>
+        <m:oMath>
+          <m:r>
+            <m:t>Y</m:t>
+          </m:r>
+          <m:r>
+            <m:rPr>
+              <m:sty m:val="p"/>
+            </m:rPr>
+            <m:t>=</m:t>
+          </m:r>
+          <m:sSub>
+            <m:e>
+              <m:r>
+                <m:t>β</m:t>
+              </m:r>
+            </m:e>
+            <m:sub>
+              <m:r>
+                <m:t>0</m:t>
+              </m:r>
+            </m:sub>
+          </m:sSub>
+          <m:r>
+            <m:rPr>
+              <m:sty m:val="p"/>
+            </m:rPr>
+            <m:t>+</m:t>
+          </m:r>
+          <m:sSub>
+            <m:e>
+              <m:r>
+                <m:t>β</m:t>
+              </m:r>
+            </m:e>
+            <m:sub>
+              <m:r>
+                <m:t>1</m:t>
+              </m:r>
+            </m:sub>
+          </m:sSub>
+          <m:r>
+            <m:t>x</m:t>
+          </m:r>
+        </m:oMath>
+      </m:oMathPara>
+    </w:p>
     <w:bookmarkEnd w:id="32"/>
+    <w:bookmarkStart w:id="39" w:name="insertar-una-imagen"/>
+    <w:p>
+      <w:pPr>
+        <w:pStyle w:val="Heading2"/>
+      </w:pPr>
+      <w:r>
+        <w:t xml:space="preserve">Insertar una Imagen</w:t>
+      </w:r>
+    </w:p>
+    <w:p>
+      <w:pPr>
+        <w:pStyle w:val="FirstParagraph"/>
+      </w:pPr>
+      <w:r>
+        <w:t xml:space="preserve">Aquí está una imagen insertada</w:t>
+      </w:r>
+    </w:p>
+    <w:p>
+      <w:pPr>
+        <w:pStyle w:val="BodyText"/>
+      </w:pPr>
+      <w:r>
+        <w:drawing>
+          <wp:inline>
+            <wp:extent cx="1776138" cy="1733051"/>
+            <wp:effectExtent b="0" l="0" r="0" t="0"/>
+            <wp:docPr descr="" title="" id="34" name="Picture"/>
+            <a:graphic>
+              <a:graphicData uri="http://schemas.openxmlformats.org/drawingml/2006/picture">
+                <pic:pic>
+                  <pic:nvPicPr>
+                    <pic:cNvPr descr="sunstar/sunstar.png" id="35" name="Picture"/>
+                    <pic:cNvPicPr>
+                      <a:picLocks noChangeArrowheads="1" noChangeAspect="1"/>
+                    </pic:cNvPicPr>
+                  </pic:nvPicPr>
+                  <pic:blipFill>
+                    <a:blip r:embed="rId33"/>
+                    <a:stretch>
+                      <a:fillRect/>
+                    </a:stretch>
+                  </pic:blipFill>
+                  <pic:spPr bwMode="auto">
+                    <a:xfrm>
+                      <a:off x="0" y="0"/>
+                      <a:ext cx="1776138" cy="1733051"/>
+                    </a:xfrm>
+                    <a:prstGeom prst="rect">
+                      <a:avLst/>
+                    </a:prstGeom>
+                    <a:noFill/>
+                    <a:ln w="9525">
+                      <a:noFill/>
+                      <a:headEnd/>
+                      <a:tailEnd/>
+                    </a:ln>
+                  </pic:spPr>
+                </pic:pic>
+              </a:graphicData>
+            </a:graphic>
+          </wp:inline>
+        </w:drawing>
+      </w:r>
+    </w:p>
+    <w:p>
+      <w:pPr>
+        <w:pStyle w:val="BodyText"/>
+      </w:pPr>
+      <w:r>
+        <w:t xml:space="preserve">Aquí está del logo de R</w:t>
+      </w:r>
+    </w:p>
+    <w:p>
+      <w:pPr>
+        <w:pStyle w:val="CaptionedFigure"/>
+      </w:pPr>
+      <w:r>
+        <w:drawing>
+          <wp:inline>
+            <wp:extent cx="5334000" cy="4133113"/>
+            <wp:effectExtent b="0" l="0" r="0" t="0"/>
+            <wp:docPr descr="logo R" title="" id="37" name="Picture"/>
+            <a:graphic>
+              <a:graphicData uri="http://schemas.openxmlformats.org/drawingml/2006/picture">
+                <pic:pic>
+                  <pic:nvPicPr>
+                    <pic:cNvPr descr="https://www.r-project.org/logo/Rlogo.svg" id="38" name="Picture"/>
+                    <pic:cNvPicPr>
+                      <a:picLocks noChangeArrowheads="1" noChangeAspect="1"/>
+                    </pic:cNvPicPr>
+                  </pic:nvPicPr>
+                  <pic:blipFill>
+                    <a:blip>
+                      <a:extLst>
+                        <a:ext uri="{28A0092B-C50C-407E-A947-70E740481C1C}">
+                          <a14:useLocalDpi xmlns:a14="http://schemas.microsoft.com/office/drawing/2010/main" val="0"/>
+                        </a:ext>
+                        <a:ext uri="{96DAC541-7B7A-43D3-8B79-37D633B846F1}">
+                          <asvg:svgBlip xmlns:asvg="http://schemas.microsoft.com/office/drawing/2016/SVG/main" r:embed="rId36"/>
+                        </a:ext>
+                      </a:extLst>
+                    </a:blip>
+                    <a:stretch>
+                      <a:fillRect/>
+                    </a:stretch>
+                  </pic:blipFill>
+                  <pic:spPr bwMode="auto">
+                    <a:xfrm>
+                      <a:off x="0" y="0"/>
+                      <a:ext cx="5334000" cy="4133113"/>
+                    </a:xfrm>
+                    <a:prstGeom prst="rect">
+                      <a:avLst/>
+                    </a:prstGeom>
+                    <a:noFill/>
+                    <a:ln w="9525">
+                      <a:noFill/>
+                      <a:headEnd/>
+                      <a:tailEnd/>
+                    </a:ln>
+                  </pic:spPr>
+                </pic:pic>
+              </a:graphicData>
+            </a:graphic>
+          </wp:inline>
+        </w:drawing>
+      </w:r>
+    </w:p>
+    <w:p>
+      <w:pPr>
+        <w:pStyle w:val="ImageCaption"/>
+      </w:pPr>
+      <w:r>
+        <w:t xml:space="preserve">logo R</w:t>
+      </w:r>
+    </w:p>
+    <w:bookmarkEnd w:id="39"/>
+    <w:bookmarkStart w:id="46" w:name="insertar-un-gif-animado-y-video"/>
+    <w:p>
+      <w:pPr>
+        <w:pStyle w:val="Heading2"/>
+      </w:pPr>
+      <w:r>
+        <w:t xml:space="preserve">Insertar un GIF animado y video</w:t>
+      </w:r>
+    </w:p>
+    <w:p>
+      <w:pPr>
+        <w:pStyle w:val="CaptionedFigure"/>
+      </w:pPr>
+      <w:r>
+        <w:drawing>
+          <wp:inline>
+            <wp:extent cx="3810000" cy="3810000"/>
+            <wp:effectExtent b="0" l="0" r="0" t="0"/>
+            <wp:docPr descr="sunstar" title="" id="41" name="Picture"/>
+            <a:graphic>
+              <a:graphicData uri="http://schemas.openxmlformats.org/drawingml/2006/picture">
+                <pic:pic>
+                  <pic:nvPicPr>
+                    <pic:cNvPr descr="sunstar/sunstar.gif" id="42" name="Picture"/>
+                    <pic:cNvPicPr>
+                      <a:picLocks noChangeArrowheads="1" noChangeAspect="1"/>
+                    </pic:cNvPicPr>
+                  </pic:nvPicPr>
+                  <pic:blipFill>
+                    <a:blip r:embed="rId40"/>
+                    <a:stretch>
+                      <a:fillRect/>
+                    </a:stretch>
+                  </pic:blipFill>
+                  <pic:spPr bwMode="auto">
+                    <a:xfrm>
+                      <a:off x="0" y="0"/>
+                      <a:ext cx="3810000" cy="3810000"/>
+                    </a:xfrm>
+                    <a:prstGeom prst="rect">
+                      <a:avLst/>
+                    </a:prstGeom>
+                    <a:noFill/>
+                    <a:ln w="9525">
+                      <a:noFill/>
+                      <a:headEnd/>
+                      <a:tailEnd/>
+                    </a:ln>
+                  </pic:spPr>
+                </pic:pic>
+              </a:graphicData>
+            </a:graphic>
+          </wp:inline>
+        </w:drawing>
+      </w:r>
+    </w:p>
+    <w:p>
+      <w:pPr>
+        <w:pStyle w:val="ImageCaption"/>
+      </w:pPr>
+      <w:r>
+        <w:t xml:space="preserve">sunstar</w:t>
+      </w:r>
+    </w:p>
+    <w:p>
+      <w:pPr>
+        <w:pStyle w:val="CaptionedFigure"/>
+      </w:pPr>
+      <w:r>
+        <w:drawing>
+          <wp:inline>
+            <wp:extent cx="3810000" cy="2540000"/>
+            <wp:effectExtent b="0" l="0" r="0" t="0"/>
+            <wp:docPr descr="sunstar" title="" id="44" name="Picture"/>
+            <a:graphic>
+              <a:graphicData uri="http://schemas.openxmlformats.org/drawingml/2006/picture">
+                <pic:pic>
+                  <pic:nvPicPr>
+                    <pic:cNvPr descr="sunstar/sunstar.mp4" id="45" name="Picture"/>
+                    <pic:cNvPicPr>
+                      <a:picLocks noChangeArrowheads="1" noChangeAspect="1"/>
+                    </pic:cNvPicPr>
+                  </pic:nvPicPr>
+                  <pic:blipFill>
+                    <a:blip r:embed="rId43"/>
+                    <a:stretch>
+                      <a:fillRect/>
+                    </a:stretch>
+                  </pic:blipFill>
+                  <pic:spPr bwMode="auto">
+                    <a:xfrm>
+                      <a:off x="0" y="0"/>
+                      <a:ext cx="3810000" cy="2540000"/>
+                    </a:xfrm>
+                    <a:prstGeom prst="rect">
+                      <a:avLst/>
+                    </a:prstGeom>
+                    <a:noFill/>
+                    <a:ln w="9525">
+                      <a:noFill/>
+                      <a:headEnd/>
+                      <a:tailEnd/>
+                    </a:ln>
+                  </pic:spPr>
+                </pic:pic>
+              </a:graphicData>
+            </a:graphic>
+          </wp:inline>
+        </w:drawing>
+      </w:r>
+    </w:p>
+    <w:p>
+      <w:pPr>
+        <w:pStyle w:val="ImageCaption"/>
+      </w:pPr>
+      <w:r>
+        <w:t xml:space="preserve">sunstar</w:t>
+      </w:r>
+    </w:p>
+    <w:bookmarkEnd w:id="46"/>
+    <w:bookmarkStart w:id="50" w:name="insertar-texto-con-notas-de-pie"/>
+    <w:p>
+      <w:pPr>
+        <w:pStyle w:val="Heading2"/>
+      </w:pPr>
+      <w:r>
+        <w:t xml:space="preserve">Insertar texto con notas de pie</w:t>
+      </w:r>
+    </w:p>
+    <w:p>
+      <w:pPr>
+        <w:pStyle w:val="FirstParagraph"/>
+      </w:pPr>
+      <w:r>
+        <w:t xml:space="preserve">Esta es una referencia a una nota de pie</w:t>
+      </w:r>
+      <w:r>
+        <w:t xml:space="preserve"> </w:t>
+      </w:r>
+      <w:r>
+        <w:rPr>
+          <w:rStyle w:val="FootnoteReference"/>
+        </w:rPr>
+        <w:footnoteReference w:id="47"/>
+      </w:r>
+      <w:r>
+        <w:t xml:space="preserve"> </w:t>
+      </w:r>
+      <w:r>
+        <w:t xml:space="preserve">y otra</w:t>
+      </w:r>
+      <w:r>
+        <w:t xml:space="preserve"> </w:t>
+      </w:r>
+      <w:r>
+        <w:rPr>
+          <w:rStyle w:val="FootnoteReference"/>
+        </w:rPr>
+        <w:footnoteReference w:id="48"/>
+      </w:r>
+    </w:p>
+    <w:p>
+      <w:pPr>
+        <w:pStyle w:val="BodyText"/>
+      </w:pPr>
+      <w:r>
+        <w:t xml:space="preserve">Aquí tenemos una nota de pie en la línea</w:t>
+      </w:r>
+      <w:r>
+        <w:t xml:space="preserve"> </w:t>
+      </w:r>
+      <w:r>
+        <w:rPr>
+          <w:rStyle w:val="FootnoteReference"/>
+        </w:rPr>
+        <w:footnoteReference w:id="49"/>
+      </w:r>
+    </w:p>
+    <w:bookmarkEnd w:id="50"/>
+    <w:bookmarkEnd w:id="51"/>
     <w:sectPr/>
   </w:body>
 </w:document>
@@ -771,6 +1193,63 @@
     <w:p>
       <w:r>
         <w:separator/>
+      </w:r>
+    </w:p>
+  </w:footnote>
+  <w:footnote w:id="47">
+    <w:p>
+      <w:pPr>
+        <w:pStyle w:val="FootnoteText"/>
+      </w:pPr>
+      <w:r>
+        <w:rPr>
+          <w:rStyle w:val="FootnoteReference"/>
+        </w:rPr>
+        <w:footnoteRef/>
+      </w:r>
+      <w:r>
+        <w:t xml:space="preserve"> </w:t>
+      </w:r>
+      <w:r>
+        <w:t xml:space="preserve">Aquí está la nota de pie.</w:t>
+      </w:r>
+    </w:p>
+  </w:footnote>
+  <w:footnote w:id="48">
+    <w:p>
+      <w:pPr>
+        <w:pStyle w:val="FootnoteText"/>
+      </w:pPr>
+      <w:r>
+        <w:rPr>
+          <w:rStyle w:val="FootnoteReference"/>
+        </w:rPr>
+        <w:footnoteRef/>
+      </w:r>
+      <w:r>
+        <w:t xml:space="preserve"> </w:t>
+      </w:r>
+      <w:r>
+        <w:t xml:space="preserve">Aquí tiene múltiples bloques.</w:t>
+      </w:r>
+    </w:p>
+  </w:footnote>
+  <w:footnote w:id="49">
+    <w:p>
+      <w:pPr>
+        <w:pStyle w:val="FootnoteText"/>
+      </w:pPr>
+      <w:r>
+        <w:rPr>
+          <w:rStyle w:val="FootnoteReference"/>
+        </w:rPr>
+        <w:footnoteRef/>
+      </w:r>
+      <w:r>
+        <w:t xml:space="preserve"> </w:t>
+      </w:r>
+      <w:r>
+        <w:t xml:space="preserve">Las notas en línea son más fácil de escribir, ya que no tiene que escoger un identificador y moverse abajo para escribir la nota.</w:t>
       </w:r>
     </w:p>
   </w:footnote>

</xml_diff>